<commit_message>
Correção de nome errado
</commit_message>
<xml_diff>
--- a/PROPOSTA DE PROJETO FINAL.docx
+++ b/PROPOSTA DE PROJETO FINAL.docx
@@ -3,160 +3,166 @@
 <w:document xmlns:wpc="http://schemas.microsoft.com/office/word/2010/wordprocessingCanvas" xmlns:mc="http://schemas.openxmlformats.org/markup-compatibility/2006" xmlns:o="urn:schemas-microsoft-com:office:office" xmlns:r="http://schemas.openxmlformats.org/officeDocument/2006/relationships" xmlns:m="http://schemas.openxmlformats.org/officeDocument/2006/math" xmlns:v="urn:schemas-microsoft-com:vml" xmlns:wp14="http://schemas.microsoft.com/office/word/2010/wordprocessingDrawing" xmlns:wp="http://schemas.openxmlformats.org/drawingml/2006/wordprocessingDrawing" xmlns:w10="urn:schemas-microsoft-com:office:word" xmlns:w="http://schemas.openxmlformats.org/wordprocessingml/2006/main" xmlns:w14="http://schemas.microsoft.com/office/word/2010/wordml" xmlns:w15="http://schemas.microsoft.com/office/word/2012/wordml" xmlns:wpg="http://schemas.microsoft.com/office/word/2010/wordprocessingGroup" xmlns:wpi="http://schemas.microsoft.com/office/word/2010/wordprocessingInk" xmlns:wne="http://schemas.microsoft.com/office/word/2006/wordml" xmlns:wps="http://schemas.microsoft.com/office/word/2010/wordprocessingShape" mc:Ignorable="w14 w15 wp14">
   <w:body>
     <w:p>
+      <w:r>
+        <w:t>PROPOSTA DE PROJETO FINAL</w:t>
+      </w:r>
+    </w:p>
+    <w:p>
+      <w:pPr>
+        <w:jc w:val="both"/>
+        <w:rPr>
+          <w:rFonts w:asciiTheme="majorHAnsi" w:hAnsiTheme="majorHAnsi"/>
+        </w:rPr>
+      </w:pPr>
+      <w:r>
+        <w:rPr>
+          <w:b/>
+        </w:rPr>
+        <w:t>Nome do projeto</w:t>
+      </w:r>
+      <w:r>
+        <w:t xml:space="preserve">: Dextra </w:t>
+      </w:r>
+      <w:r>
+        <w:rPr>
+          <w:rFonts w:asciiTheme="majorHAnsi" w:hAnsiTheme="majorHAnsi"/>
+        </w:rPr>
+        <w:t>Verso</w:t>
+      </w:r>
+    </w:p>
+    <w:p>
+      <w:pPr>
+        <w:jc w:val="both"/>
+      </w:pPr>
+      <w:r>
+        <w:rPr>
+          <w:b/>
+        </w:rPr>
+        <w:t>Integrantes</w:t>
+      </w:r>
+      <w:r>
+        <w:t>: Avy Pinto, Eric O</w:t>
+      </w:r>
+      <w:r>
+        <w:t>tofuji, Felipe Duda e Pedro Cas</w:t>
+      </w:r>
+      <w:r>
+        <w:t>ella</w:t>
+      </w:r>
+    </w:p>
+    <w:p>
+      <w:pPr>
+        <w:jc w:val="both"/>
+      </w:pPr>
+      <w:r>
+        <w:rPr>
+          <w:b/>
+        </w:rPr>
+        <w:t>Potenciais usuários</w:t>
+      </w:r>
+      <w:r>
+        <w:t>: engenheiros, designers, arquitetos, crianças, educação</w:t>
+      </w:r>
+    </w:p>
+    <w:p>
+      <w:pPr>
+        <w:jc w:val="both"/>
+      </w:pPr>
+      <w:r>
+        <w:rPr>
+          <w:b/>
+        </w:rPr>
+        <w:t>Processo de funcionamento</w:t>
+      </w:r>
+      <w:r>
+        <w:t>: por meio de um Kinect, usuários podem manipular com os dedos objetos em 3D em tempo real que apareçam em óculos de realidade virtual, podendo assim mergulhar no mundo virtual e ver as diferentes dimensões do objeto, inclusive em tamanho real.</w:t>
+      </w:r>
+    </w:p>
+    <w:p>
+      <w:pPr>
+        <w:jc w:val="both"/>
+        <w:rPr>
+          <w:lang w:val="en-US"/>
+        </w:rPr>
+      </w:pPr>
+      <w:r>
+        <w:rPr>
+          <w:b/>
+          <w:lang w:val="en-US"/>
+        </w:rPr>
+        <w:t>Produto similar</w:t>
+      </w:r>
+      <w:r>
+        <w:rPr>
+          <w:lang w:val="en-US"/>
+        </w:rPr>
+        <w:t>: Microsoft HoloLens, Leap Motion</w:t>
+      </w:r>
+    </w:p>
+    <w:p>
+      <w:pPr>
+        <w:jc w:val="both"/>
+        <w:rPr>
+          <w:lang w:val="en-US"/>
+        </w:rPr>
+      </w:pPr>
+      <w:r>
+        <w:rPr>
+          <w:b/>
+          <w:lang w:val="en-US"/>
+        </w:rPr>
+        <w:t xml:space="preserve">Bibliotecas </w:t>
+      </w:r>
+      <w:r>
+        <w:rPr>
+          <w:b/>
+          <w:lang w:val="en-US"/>
+        </w:rPr>
+        <w:t>Python</w:t>
+      </w:r>
+      <w:r>
+        <w:rPr>
+          <w:lang w:val="en-US"/>
+        </w:rPr>
+        <w:t xml:space="preserve">: Open Kinect Python Wrapper, Intel RealSense, </w:t>
+      </w:r>
+      <w:r>
+        <w:rPr>
+          <w:lang w:val="en-US"/>
+        </w:rPr>
+        <w:t xml:space="preserve">Stack Overflow, </w:t>
+      </w:r>
+    </w:p>
+    <w:p>
+      <w:pPr>
+        <w:jc w:val="both"/>
+        <w:rPr>
+          <w:lang w:val="en-US"/>
+        </w:rPr>
+      </w:pPr>
+      <w:r>
+        <w:rPr>
+          <w:b/>
+          <w:lang w:val="en-US"/>
+        </w:rPr>
+        <w:t>Plano B:</w:t>
+      </w:r>
+      <w:r>
+        <w:rPr>
+          <w:lang w:val="en-US"/>
+        </w:rPr>
+        <w:t xml:space="preserve"> Aplicativo Financeiro</w:t>
+      </w:r>
+    </w:p>
+    <w:p>
+      <w:pPr>
+        <w:jc w:val="both"/>
+        <w:rPr>
+          <w:lang w:val="en-US"/>
+        </w:rPr>
+      </w:pPr>
       <w:bookmarkStart w:id="0" w:name="_GoBack"/>
-      <w:r>
-        <w:t>PROPOSTA DE PROJETO FINAL</w:t>
-      </w:r>
-    </w:p>
-    <w:p>
-      <w:pPr>
-        <w:jc w:val="both"/>
-        <w:rPr>
-          <w:rFonts w:asciiTheme="majorHAnsi" w:hAnsiTheme="majorHAnsi"/>
-        </w:rPr>
-      </w:pPr>
-      <w:r>
-        <w:rPr>
-          <w:b/>
-        </w:rPr>
-        <w:t>Nome do projeto</w:t>
-      </w:r>
-      <w:r>
-        <w:t xml:space="preserve">: Dextra </w:t>
-      </w:r>
-      <w:r>
-        <w:rPr>
-          <w:rFonts w:asciiTheme="majorHAnsi" w:hAnsiTheme="majorHAnsi"/>
-        </w:rPr>
-        <w:t>Verso</w:t>
-      </w:r>
-    </w:p>
-    <w:p>
-      <w:pPr>
-        <w:jc w:val="both"/>
-      </w:pPr>
-      <w:r>
-        <w:rPr>
-          <w:b/>
-        </w:rPr>
-        <w:t>Integrantes</w:t>
-      </w:r>
-      <w:r>
-        <w:t>: Avy Pinto, Eric Otofuji, Felipe Duda e Pedro Castella</w:t>
-      </w:r>
-    </w:p>
-    <w:p>
-      <w:pPr>
-        <w:jc w:val="both"/>
-      </w:pPr>
-      <w:r>
-        <w:rPr>
-          <w:b/>
-        </w:rPr>
-        <w:t>Potenciais usuários</w:t>
-      </w:r>
-      <w:r>
-        <w:t>: engenheiros, designers, arquitetos, crianças, educação</w:t>
-      </w:r>
-    </w:p>
-    <w:p>
-      <w:pPr>
-        <w:jc w:val="both"/>
-      </w:pPr>
-      <w:r>
-        <w:rPr>
-          <w:b/>
-        </w:rPr>
-        <w:t>Processo de funcionamento</w:t>
-      </w:r>
-      <w:r>
-        <w:t>: por meio de um Kinect, usuários podem manipular com os dedos objetos em 3D em tempo real que apareçam em óculos de realidade virtual, podendo assim mergulhar no mundo virtual e ver as diferentes dimensões do objeto, inclusive em tamanho real.</w:t>
-      </w:r>
-    </w:p>
-    <w:p>
-      <w:pPr>
-        <w:jc w:val="both"/>
-        <w:rPr>
-          <w:lang w:val="en-US"/>
-        </w:rPr>
-      </w:pPr>
-      <w:r>
-        <w:rPr>
-          <w:b/>
-          <w:lang w:val="en-US"/>
-        </w:rPr>
-        <w:t>Produto similar</w:t>
-      </w:r>
-      <w:r>
-        <w:rPr>
-          <w:lang w:val="en-US"/>
-        </w:rPr>
-        <w:t>: Microsoft HoloLens, Leap Motion</w:t>
-      </w:r>
-    </w:p>
-    <w:p>
-      <w:pPr>
-        <w:jc w:val="both"/>
-        <w:rPr>
-          <w:lang w:val="en-US"/>
-        </w:rPr>
-      </w:pPr>
-      <w:r>
-        <w:rPr>
-          <w:b/>
-          <w:lang w:val="en-US"/>
-        </w:rPr>
-        <w:t xml:space="preserve">Bibliotecas </w:t>
-      </w:r>
-      <w:r>
-        <w:rPr>
-          <w:b/>
-          <w:lang w:val="en-US"/>
-        </w:rPr>
-        <w:t>Python</w:t>
-      </w:r>
-      <w:r>
-        <w:rPr>
-          <w:lang w:val="en-US"/>
-        </w:rPr>
-        <w:t xml:space="preserve">: Open Kinect Python Wrapper, Intel RealSense, </w:t>
-      </w:r>
-      <w:r>
-        <w:rPr>
-          <w:lang w:val="en-US"/>
-        </w:rPr>
-        <w:t xml:space="preserve">Stack Overflow, </w:t>
-      </w:r>
-    </w:p>
-    <w:p>
-      <w:pPr>
-        <w:jc w:val="both"/>
-        <w:rPr>
-          <w:lang w:val="en-US"/>
-        </w:rPr>
-      </w:pPr>
-      <w:r>
-        <w:rPr>
-          <w:b/>
-          <w:lang w:val="en-US"/>
-        </w:rPr>
-        <w:t>Plano B:</w:t>
-      </w:r>
-      <w:r>
-        <w:rPr>
-          <w:lang w:val="en-US"/>
-        </w:rPr>
-        <w:t xml:space="preserve"> Aplicativo Financeiro</w:t>
-      </w:r>
-    </w:p>
-    <w:bookmarkEnd w:id="0"/>
-    <w:p>
-      <w:pPr>
-        <w:jc w:val="both"/>
-        <w:rPr>
-          <w:lang w:val="en-US"/>
-        </w:rPr>
-      </w:pPr>
+      <w:bookmarkEnd w:id="0"/>
     </w:p>
     <w:sectPr>
       <w:pgSz w:w="11906" w:h="16838"/>

</xml_diff>